<commit_message>
Add Linux commands list
</commit_message>
<xml_diff>
--- a/Task3 05-04-22/Linux commands.docx
+++ b/Task3 05-04-22/Linux commands.docx
@@ -41,6 +41,48 @@
           <w:szCs w:val="24"/>
           <w:lang w:val="en-US"/>
         </w:rPr>
+        <w:t xml:space="preserve"> - list directory contents</w:t>
+      </w:r>
+      <w:r>
+        <w:rPr>
+          <w:rFonts w:ascii="Times New Roman" w:hAnsi="Times New Roman" w:cs="Times New Roman"/>
+          <w:noProof/>
+          <w:sz w:val="24"/>
+          <w:szCs w:val="24"/>
+          <w:lang w:val="en-US"/>
+        </w:rPr>
+        <w:br/>
+        <w:t>pwd</w:t>
+      </w:r>
+      <w:r>
+        <w:rPr>
+          <w:rFonts w:ascii="Times New Roman" w:hAnsi="Times New Roman" w:cs="Times New Roman"/>
+          <w:noProof/>
+          <w:sz w:val="24"/>
+          <w:szCs w:val="24"/>
+          <w:lang w:val="en-US"/>
+        </w:rPr>
+        <w:t xml:space="preserve"> - print name of current/working directory</w:t>
+      </w:r>
+      <w:r>
+        <w:rPr>
+          <w:rFonts w:ascii="Times New Roman" w:hAnsi="Times New Roman" w:cs="Times New Roman"/>
+          <w:noProof/>
+          <w:sz w:val="24"/>
+          <w:szCs w:val="24"/>
+          <w:lang w:val="en-US"/>
+        </w:rPr>
+        <w:br/>
+        <w:t>clear</w:t>
+      </w:r>
+      <w:r>
+        <w:rPr>
+          <w:rFonts w:ascii="Times New Roman" w:hAnsi="Times New Roman" w:cs="Times New Roman"/>
+          <w:noProof/>
+          <w:sz w:val="24"/>
+          <w:szCs w:val="24"/>
+          <w:lang w:val="en-US"/>
+        </w:rPr>
         <w:t xml:space="preserve"> </w:t>
       </w:r>
       <w:r>
@@ -51,68 +93,6 @@
           <w:szCs w:val="24"/>
           <w:lang w:val="en-US"/>
         </w:rPr>
-        <w:t>- list directory contents</w:t>
-      </w:r>
-      <w:r>
-        <w:rPr>
-          <w:rFonts w:ascii="Times New Roman" w:hAnsi="Times New Roman" w:cs="Times New Roman"/>
-          <w:noProof/>
-          <w:sz w:val="24"/>
-          <w:szCs w:val="24"/>
-          <w:lang w:val="en-US"/>
-        </w:rPr>
-        <w:br/>
-        <w:t>pwd</w:t>
-      </w:r>
-      <w:r>
-        <w:rPr>
-          <w:rFonts w:ascii="Times New Roman" w:hAnsi="Times New Roman" w:cs="Times New Roman"/>
-          <w:noProof/>
-          <w:sz w:val="24"/>
-          <w:szCs w:val="24"/>
-          <w:lang w:val="en-US"/>
-        </w:rPr>
-        <w:t xml:space="preserve"> </w:t>
-      </w:r>
-      <w:r>
-        <w:rPr>
-          <w:rFonts w:ascii="Times New Roman" w:hAnsi="Times New Roman" w:cs="Times New Roman"/>
-          <w:noProof/>
-          <w:sz w:val="24"/>
-          <w:szCs w:val="24"/>
-          <w:lang w:val="en-US"/>
-        </w:rPr>
-        <w:t>- print name of current/working directory</w:t>
-      </w:r>
-      <w:r>
-        <w:rPr>
-          <w:rFonts w:ascii="Times New Roman" w:hAnsi="Times New Roman" w:cs="Times New Roman"/>
-          <w:noProof/>
-          <w:sz w:val="24"/>
-          <w:szCs w:val="24"/>
-          <w:lang w:val="en-US"/>
-        </w:rPr>
-        <w:br/>
-        <w:t>clear</w:t>
-      </w:r>
-      <w:r>
-        <w:rPr>
-          <w:rFonts w:ascii="Times New Roman" w:hAnsi="Times New Roman" w:cs="Times New Roman"/>
-          <w:noProof/>
-          <w:sz w:val="24"/>
-          <w:szCs w:val="24"/>
-          <w:lang w:val="en-US"/>
-        </w:rPr>
-        <w:t xml:space="preserve"> </w:t>
-      </w:r>
-      <w:r>
-        <w:rPr>
-          <w:rFonts w:ascii="Times New Roman" w:hAnsi="Times New Roman" w:cs="Times New Roman"/>
-          <w:noProof/>
-          <w:sz w:val="24"/>
-          <w:szCs w:val="24"/>
-          <w:lang w:val="en-US"/>
-        </w:rPr>
         <w:t>- clear the terminal screen</w:t>
       </w:r>
       <w:r>
@@ -134,17 +114,7 @@
           <w:szCs w:val="24"/>
           <w:lang w:val="en-US"/>
         </w:rPr>
-        <w:t xml:space="preserve"> - c</w:t>
-      </w:r>
-      <w:r>
-        <w:rPr>
-          <w:rFonts w:ascii="Times New Roman" w:hAnsi="Times New Roman" w:cs="Times New Roman"/>
-          <w:noProof/>
-          <w:sz w:val="24"/>
-          <w:szCs w:val="24"/>
-          <w:lang w:val="en-US"/>
-        </w:rPr>
-        <w:t>hange the current directory</w:t>
+        <w:t xml:space="preserve"> - change the current directory</w:t>
       </w:r>
       <w:r>
         <w:rPr>
@@ -165,17 +135,7 @@
           <w:szCs w:val="24"/>
           <w:lang w:val="en-US"/>
         </w:rPr>
-        <w:t>- a</w:t>
-      </w:r>
-      <w:r>
-        <w:rPr>
-          <w:rFonts w:ascii="Times New Roman" w:hAnsi="Times New Roman" w:cs="Times New Roman"/>
-          <w:noProof/>
-          <w:sz w:val="24"/>
-          <w:szCs w:val="24"/>
-          <w:lang w:val="en-US"/>
-        </w:rPr>
-        <w:t>dds a directory to the top of the directory stack</w:t>
+        <w:t>- adds a directory to the top of the directory stack</w:t>
       </w:r>
     </w:p>
     <w:p>
@@ -207,17 +167,7 @@
           <w:szCs w:val="24"/>
           <w:lang w:val="en-US"/>
         </w:rPr>
-        <w:t xml:space="preserve"> - r</w:t>
-      </w:r>
-      <w:r>
-        <w:rPr>
-          <w:rFonts w:ascii="Times New Roman" w:hAnsi="Times New Roman" w:cs="Times New Roman"/>
-          <w:noProof/>
-          <w:sz w:val="24"/>
-          <w:szCs w:val="24"/>
-          <w:lang w:val="en-US"/>
-        </w:rPr>
-        <w:t>emoves entries from the directory stack</w:t>
+        <w:t xml:space="preserve"> - removes entries from the directory stack</w:t>
       </w:r>
       <w:r>
         <w:rPr>
@@ -238,17 +188,7 @@
           <w:szCs w:val="24"/>
           <w:lang w:val="en-US"/>
         </w:rPr>
-        <w:t xml:space="preserve"> </w:t>
-      </w:r>
-      <w:r>
-        <w:rPr>
-          <w:rFonts w:ascii="Times New Roman" w:hAnsi="Times New Roman" w:cs="Times New Roman"/>
-          <w:noProof/>
-          <w:sz w:val="24"/>
-          <w:szCs w:val="24"/>
-          <w:lang w:val="en-US"/>
-        </w:rPr>
-        <w:t>- determine file type</w:t>
+        <w:t xml:space="preserve"> - determine file type</w:t>
       </w:r>
       <w:r>
         <w:rPr>
@@ -269,6 +209,16 @@
           <w:szCs w:val="24"/>
           <w:lang w:val="en-US"/>
         </w:rPr>
+        <w:t>- find files by name</w:t>
+      </w:r>
+      <w:r>
+        <w:rPr>
+          <w:rFonts w:ascii="Times New Roman" w:hAnsi="Times New Roman" w:cs="Times New Roman"/>
+          <w:noProof/>
+          <w:sz w:val="24"/>
+          <w:szCs w:val="24"/>
+          <w:lang w:val="en-US"/>
+        </w:rPr>
         <w:br/>
         <w:t>find</w:t>
       </w:r>
@@ -280,17 +230,7 @@
           <w:szCs w:val="24"/>
           <w:lang w:val="en-US"/>
         </w:rPr>
-        <w:t xml:space="preserve"> </w:t>
-      </w:r>
-      <w:r>
-        <w:rPr>
-          <w:rFonts w:ascii="Times New Roman" w:hAnsi="Times New Roman" w:cs="Times New Roman"/>
-          <w:noProof/>
-          <w:sz w:val="24"/>
-          <w:szCs w:val="24"/>
-          <w:lang w:val="en-US"/>
-        </w:rPr>
-        <w:t>- search for files in a directory hierarchy</w:t>
+        <w:t xml:space="preserve"> - search for files in a directory hierarchy</w:t>
       </w:r>
       <w:r>
         <w:rPr>
@@ -311,17 +251,7 @@
           <w:szCs w:val="24"/>
           <w:lang w:val="en-US"/>
         </w:rPr>
-        <w:t xml:space="preserve"> </w:t>
-      </w:r>
-      <w:r>
-        <w:rPr>
-          <w:rFonts w:ascii="Times New Roman" w:hAnsi="Times New Roman" w:cs="Times New Roman"/>
-          <w:noProof/>
-          <w:sz w:val="24"/>
-          <w:szCs w:val="24"/>
-          <w:lang w:val="en-US"/>
-        </w:rPr>
-        <w:t>- locate a command</w:t>
+        <w:t xml:space="preserve"> - locate a command</w:t>
       </w:r>
       <w:r>
         <w:rPr>
@@ -342,17 +272,7 @@
           <w:szCs w:val="24"/>
           <w:lang w:val="en-US"/>
         </w:rPr>
-        <w:t>- d</w:t>
-      </w:r>
-      <w:r>
-        <w:rPr>
-          <w:rFonts w:ascii="Times New Roman" w:hAnsi="Times New Roman" w:cs="Times New Roman"/>
-          <w:noProof/>
-          <w:sz w:val="24"/>
-          <w:szCs w:val="24"/>
-          <w:lang w:val="en-US"/>
-        </w:rPr>
-        <w:t>isplay the history list</w:t>
+        <w:t>- display the history list</w:t>
       </w:r>
     </w:p>
     <w:p>
@@ -384,17 +304,7 @@
           <w:szCs w:val="24"/>
           <w:lang w:val="en-US"/>
         </w:rPr>
-        <w:t xml:space="preserve"> </w:t>
-      </w:r>
-      <w:r>
-        <w:rPr>
-          <w:rFonts w:ascii="Times New Roman" w:hAnsi="Times New Roman" w:cs="Times New Roman"/>
-          <w:noProof/>
-          <w:sz w:val="24"/>
-          <w:szCs w:val="24"/>
-          <w:lang w:val="en-US"/>
-        </w:rPr>
-        <w:t>- display one-line manual page descriptions</w:t>
+        <w:t xml:space="preserve"> - display one-line manual page descriptions</w:t>
       </w:r>
       <w:r>
         <w:rPr>
@@ -415,17 +325,7 @@
           <w:szCs w:val="24"/>
           <w:lang w:val="en-US"/>
         </w:rPr>
-        <w:t xml:space="preserve"> </w:t>
-      </w:r>
-      <w:r>
-        <w:rPr>
-          <w:rFonts w:ascii="Times New Roman" w:hAnsi="Times New Roman" w:cs="Times New Roman"/>
-          <w:noProof/>
-          <w:sz w:val="24"/>
-          <w:szCs w:val="24"/>
-          <w:lang w:val="en-US"/>
-        </w:rPr>
-        <w:t>- search the manual page names and descriptions</w:t>
+        <w:t xml:space="preserve"> - search the manual page names and descriptions</w:t>
       </w:r>
       <w:r>
         <w:rPr>
@@ -446,17 +346,7 @@
           <w:szCs w:val="24"/>
           <w:lang w:val="en-US"/>
         </w:rPr>
-        <w:t xml:space="preserve"> </w:t>
-      </w:r>
-      <w:r>
-        <w:rPr>
-          <w:rFonts w:ascii="Times New Roman" w:hAnsi="Times New Roman" w:cs="Times New Roman"/>
-          <w:noProof/>
-          <w:sz w:val="24"/>
-          <w:szCs w:val="24"/>
-          <w:lang w:val="en-US"/>
-        </w:rPr>
-        <w:t>- an interface to the system reference manuals</w:t>
+        <w:t xml:space="preserve"> - an interface to the system reference manuals</w:t>
       </w:r>
       <w:r>
         <w:rPr>
@@ -477,17 +367,7 @@
           <w:szCs w:val="24"/>
           <w:lang w:val="en-US"/>
         </w:rPr>
-        <w:t xml:space="preserve"> </w:t>
-      </w:r>
-      <w:r>
-        <w:rPr>
-          <w:rFonts w:ascii="Times New Roman" w:hAnsi="Times New Roman" w:cs="Times New Roman"/>
-          <w:noProof/>
-          <w:sz w:val="24"/>
-          <w:szCs w:val="24"/>
-          <w:lang w:val="en-US"/>
-        </w:rPr>
-        <w:t>- make directories</w:t>
+        <w:t xml:space="preserve"> - make directories</w:t>
       </w:r>
       <w:r>
         <w:rPr>
@@ -508,17 +388,7 @@
           <w:szCs w:val="24"/>
           <w:lang w:val="en-US"/>
         </w:rPr>
-        <w:t xml:space="preserve"> </w:t>
-      </w:r>
-      <w:r>
-        <w:rPr>
-          <w:rFonts w:ascii="Times New Roman" w:hAnsi="Times New Roman" w:cs="Times New Roman"/>
-          <w:noProof/>
-          <w:sz w:val="24"/>
-          <w:szCs w:val="24"/>
-          <w:lang w:val="en-US"/>
-        </w:rPr>
-        <w:t>- change file timestamps</w:t>
+        <w:t xml:space="preserve"> - change file timestamps</w:t>
       </w:r>
       <w:r>
         <w:rPr>
@@ -539,17 +409,7 @@
           <w:szCs w:val="24"/>
           <w:lang w:val="en-US"/>
         </w:rPr>
-        <w:t xml:space="preserve"> </w:t>
-      </w:r>
-      <w:r>
-        <w:rPr>
-          <w:rFonts w:ascii="Times New Roman" w:hAnsi="Times New Roman" w:cs="Times New Roman"/>
-          <w:noProof/>
-          <w:sz w:val="24"/>
-          <w:szCs w:val="24"/>
-          <w:lang w:val="en-US"/>
-        </w:rPr>
-        <w:t>- copy files and directories</w:t>
+        <w:t xml:space="preserve"> - copy files and directories</w:t>
       </w:r>
       <w:r>
         <w:rPr>
@@ -634,17 +494,7 @@
           <w:szCs w:val="24"/>
           <w:lang w:val="en-US"/>
         </w:rPr>
-        <w:t xml:space="preserve"> </w:t>
-      </w:r>
-      <w:r>
-        <w:rPr>
-          <w:rFonts w:ascii="Times New Roman" w:hAnsi="Times New Roman" w:cs="Times New Roman"/>
-          <w:noProof/>
-          <w:sz w:val="24"/>
-          <w:szCs w:val="24"/>
-          <w:lang w:val="en-US"/>
-        </w:rPr>
-        <w:t>- remove empty directories</w:t>
+        <w:t xml:space="preserve"> - remove empty directories</w:t>
       </w:r>
       <w:r>
         <w:rPr>
@@ -718,17 +568,7 @@
           <w:szCs w:val="24"/>
           <w:lang w:val="en-US"/>
         </w:rPr>
-        <w:t xml:space="preserve">- </w:t>
-      </w:r>
-      <w:r>
-        <w:rPr>
-          <w:rFonts w:ascii="Times New Roman" w:hAnsi="Times New Roman" w:cs="Times New Roman"/>
-          <w:noProof/>
-          <w:sz w:val="24"/>
-          <w:szCs w:val="24"/>
-          <w:lang w:val="en-US"/>
-        </w:rPr>
-        <w:t>similar to more, but it has many more features</w:t>
+        <w:t>- similar to more, but it has many more features</w:t>
       </w:r>
       <w:r>
         <w:rPr>
@@ -749,17 +589,7 @@
           <w:szCs w:val="24"/>
           <w:lang w:val="en-US"/>
         </w:rPr>
-        <w:t xml:space="preserve"> </w:t>
-      </w:r>
-      <w:r>
-        <w:rPr>
-          <w:rFonts w:ascii="Times New Roman" w:hAnsi="Times New Roman" w:cs="Times New Roman"/>
-          <w:noProof/>
-          <w:sz w:val="24"/>
-          <w:szCs w:val="24"/>
-          <w:lang w:val="en-US"/>
-        </w:rPr>
-        <w:t>- Nano's ANOther editor, inspired by Pico</w:t>
+        <w:t xml:space="preserve"> - Nano's ANOther editor, inspired by Pico</w:t>
       </w:r>
       <w:r>
         <w:rPr>
@@ -822,17 +652,7 @@
           <w:szCs w:val="24"/>
           <w:lang w:val="en-US"/>
         </w:rPr>
-        <w:t xml:space="preserve"> </w:t>
-      </w:r>
-      <w:r>
-        <w:rPr>
-          <w:rFonts w:ascii="Times New Roman" w:hAnsi="Times New Roman" w:cs="Times New Roman"/>
-          <w:noProof/>
-          <w:sz w:val="24"/>
-          <w:szCs w:val="24"/>
-          <w:lang w:val="en-US"/>
-        </w:rPr>
-        <w:t>- print the user names of users currently logged in to the current host</w:t>
+        <w:t xml:space="preserve"> - print the user names of users currently logged in to the current host</w:t>
       </w:r>
       <w:r>
         <w:rPr>
@@ -853,17 +673,7 @@
           <w:szCs w:val="24"/>
           <w:lang w:val="en-US"/>
         </w:rPr>
-        <w:t xml:space="preserve"> </w:t>
-      </w:r>
-      <w:r>
-        <w:rPr>
-          <w:rFonts w:ascii="Times New Roman" w:hAnsi="Times New Roman" w:cs="Times New Roman"/>
-          <w:noProof/>
-          <w:sz w:val="24"/>
-          <w:szCs w:val="24"/>
-          <w:lang w:val="en-US"/>
-        </w:rPr>
-        <w:t>- show who is logged on</w:t>
+        <w:t xml:space="preserve"> - show who is logged on</w:t>
       </w:r>
       <w:r>
         <w:rPr>
@@ -884,17 +694,7 @@
           <w:szCs w:val="24"/>
           <w:lang w:val="en-US"/>
         </w:rPr>
-        <w:t xml:space="preserve"> </w:t>
-      </w:r>
-      <w:r>
-        <w:rPr>
-          <w:rFonts w:ascii="Times New Roman" w:hAnsi="Times New Roman" w:cs="Times New Roman"/>
-          <w:noProof/>
-          <w:sz w:val="24"/>
-          <w:szCs w:val="24"/>
-          <w:lang w:val="en-US"/>
-        </w:rPr>
-        <w:t>- print real and effective user and group IDs</w:t>
+        <w:t xml:space="preserve"> - print real and effective user and group IDs</w:t>
       </w:r>
       <w:r>
         <w:rPr>
@@ -915,17 +715,7 @@
           <w:szCs w:val="24"/>
           <w:lang w:val="en-US"/>
         </w:rPr>
-        <w:t xml:space="preserve"> </w:t>
-      </w:r>
-      <w:r>
-        <w:rPr>
-          <w:rFonts w:ascii="Times New Roman" w:hAnsi="Times New Roman" w:cs="Times New Roman"/>
-          <w:noProof/>
-          <w:sz w:val="24"/>
-          <w:szCs w:val="24"/>
-          <w:lang w:val="en-US"/>
-        </w:rPr>
-        <w:t>- execute a program periodically, showing output fullscreen</w:t>
+        <w:t xml:space="preserve"> - execute a program periodically, showing output fullscreen</w:t>
       </w:r>
       <w:r>
         <w:rPr>
@@ -1019,6 +809,69 @@
           <w:szCs w:val="24"/>
           <w:lang w:val="en-US"/>
         </w:rPr>
+        <w:t xml:space="preserve"> - kill processes by name</w:t>
+      </w:r>
+      <w:r>
+        <w:rPr>
+          <w:rFonts w:ascii="Times New Roman" w:hAnsi="Times New Roman" w:cs="Times New Roman"/>
+          <w:noProof/>
+          <w:sz w:val="24"/>
+          <w:szCs w:val="24"/>
+          <w:lang w:val="en-US"/>
+        </w:rPr>
+        <w:br/>
+        <w:t xml:space="preserve">ps </w:t>
+      </w:r>
+      <w:r>
+        <w:rPr>
+          <w:rFonts w:ascii="Times New Roman" w:hAnsi="Times New Roman" w:cs="Times New Roman"/>
+          <w:noProof/>
+          <w:sz w:val="24"/>
+          <w:szCs w:val="24"/>
+          <w:lang w:val="en-US"/>
+        </w:rPr>
+        <w:t>- report a snapshot of the current processes</w:t>
+      </w:r>
+      <w:r>
+        <w:rPr>
+          <w:rFonts w:ascii="Times New Roman" w:hAnsi="Times New Roman" w:cs="Times New Roman"/>
+          <w:noProof/>
+          <w:sz w:val="24"/>
+          <w:szCs w:val="24"/>
+          <w:lang w:val="en-US"/>
+        </w:rPr>
+        <w:br/>
+        <w:t>top</w:t>
+      </w:r>
+      <w:r>
+        <w:rPr>
+          <w:rFonts w:ascii="Times New Roman" w:hAnsi="Times New Roman" w:cs="Times New Roman"/>
+          <w:noProof/>
+          <w:sz w:val="24"/>
+          <w:szCs w:val="24"/>
+          <w:lang w:val="en-US"/>
+        </w:rPr>
+        <w:t xml:space="preserve"> - display Linux processes</w:t>
+      </w:r>
+      <w:r>
+        <w:rPr>
+          <w:rFonts w:ascii="Times New Roman" w:hAnsi="Times New Roman" w:cs="Times New Roman"/>
+          <w:noProof/>
+          <w:sz w:val="24"/>
+          <w:szCs w:val="24"/>
+          <w:lang w:val="en-US"/>
+        </w:rPr>
+        <w:br/>
+        <w:t>grep</w:t>
+      </w:r>
+      <w:r>
+        <w:rPr>
+          <w:rFonts w:ascii="Times New Roman" w:hAnsi="Times New Roman" w:cs="Times New Roman"/>
+          <w:noProof/>
+          <w:sz w:val="24"/>
+          <w:szCs w:val="24"/>
+          <w:lang w:val="en-US"/>
+        </w:rPr>
         <w:t xml:space="preserve"> </w:t>
       </w:r>
       <w:r>
@@ -1029,89 +882,6 @@
           <w:szCs w:val="24"/>
           <w:lang w:val="en-US"/>
         </w:rPr>
-        <w:t>- kill processes by name</w:t>
-      </w:r>
-      <w:r>
-        <w:rPr>
-          <w:rFonts w:ascii="Times New Roman" w:hAnsi="Times New Roman" w:cs="Times New Roman"/>
-          <w:noProof/>
-          <w:sz w:val="24"/>
-          <w:szCs w:val="24"/>
-          <w:lang w:val="en-US"/>
-        </w:rPr>
-        <w:br/>
-        <w:t xml:space="preserve">ps </w:t>
-      </w:r>
-      <w:r>
-        <w:rPr>
-          <w:rFonts w:ascii="Times New Roman" w:hAnsi="Times New Roman" w:cs="Times New Roman"/>
-          <w:noProof/>
-          <w:sz w:val="24"/>
-          <w:szCs w:val="24"/>
-          <w:lang w:val="en-US"/>
-        </w:rPr>
-        <w:t>- report a snapshot of the current processes</w:t>
-      </w:r>
-      <w:r>
-        <w:rPr>
-          <w:rFonts w:ascii="Times New Roman" w:hAnsi="Times New Roman" w:cs="Times New Roman"/>
-          <w:noProof/>
-          <w:sz w:val="24"/>
-          <w:szCs w:val="24"/>
-          <w:lang w:val="en-US"/>
-        </w:rPr>
-        <w:br/>
-        <w:t>top</w:t>
-      </w:r>
-      <w:r>
-        <w:rPr>
-          <w:rFonts w:ascii="Times New Roman" w:hAnsi="Times New Roman" w:cs="Times New Roman"/>
-          <w:noProof/>
-          <w:sz w:val="24"/>
-          <w:szCs w:val="24"/>
-          <w:lang w:val="en-US"/>
-        </w:rPr>
-        <w:t xml:space="preserve"> </w:t>
-      </w:r>
-      <w:r>
-        <w:rPr>
-          <w:rFonts w:ascii="Times New Roman" w:hAnsi="Times New Roman" w:cs="Times New Roman"/>
-          <w:noProof/>
-          <w:sz w:val="24"/>
-          <w:szCs w:val="24"/>
-          <w:lang w:val="en-US"/>
-        </w:rPr>
-        <w:t>- display Linux processes</w:t>
-      </w:r>
-      <w:r>
-        <w:rPr>
-          <w:rFonts w:ascii="Times New Roman" w:hAnsi="Times New Roman" w:cs="Times New Roman"/>
-          <w:noProof/>
-          <w:sz w:val="24"/>
-          <w:szCs w:val="24"/>
-          <w:lang w:val="en-US"/>
-        </w:rPr>
-        <w:br/>
-        <w:t>grep</w:t>
-      </w:r>
-      <w:r>
-        <w:rPr>
-          <w:rFonts w:ascii="Times New Roman" w:hAnsi="Times New Roman" w:cs="Times New Roman"/>
-          <w:noProof/>
-          <w:sz w:val="24"/>
-          <w:szCs w:val="24"/>
-          <w:lang w:val="en-US"/>
-        </w:rPr>
-        <w:t xml:space="preserve"> </w:t>
-      </w:r>
-      <w:r>
-        <w:rPr>
-          <w:rFonts w:ascii="Times New Roman" w:hAnsi="Times New Roman" w:cs="Times New Roman"/>
-          <w:noProof/>
-          <w:sz w:val="24"/>
-          <w:szCs w:val="24"/>
-          <w:lang w:val="en-US"/>
-        </w:rPr>
         <w:t>- print lines that match patterns</w:t>
       </w:r>
       <w:r>
@@ -1133,17 +903,7 @@
           <w:szCs w:val="24"/>
           <w:lang w:val="en-US"/>
         </w:rPr>
-        <w:t xml:space="preserve"> </w:t>
-      </w:r>
-      <w:r>
-        <w:rPr>
-          <w:rFonts w:ascii="Times New Roman" w:hAnsi="Times New Roman" w:cs="Times New Roman"/>
-          <w:noProof/>
-          <w:sz w:val="24"/>
-          <w:szCs w:val="24"/>
-          <w:lang w:val="en-US"/>
-        </w:rPr>
-        <w:t>- send a signal to a process</w:t>
+        <w:t xml:space="preserve"> - send a signal to a process</w:t>
       </w:r>
       <w:r>
         <w:rPr>
@@ -1164,17 +924,7 @@
           <w:szCs w:val="24"/>
           <w:lang w:val="en-US"/>
         </w:rPr>
-        <w:t>- s</w:t>
-      </w:r>
-      <w:r>
-        <w:rPr>
-          <w:rFonts w:ascii="Times New Roman" w:hAnsi="Times New Roman" w:cs="Times New Roman"/>
-          <w:noProof/>
-          <w:sz w:val="24"/>
-          <w:szCs w:val="24"/>
-          <w:lang w:val="en-US"/>
-        </w:rPr>
-        <w:t>et or unset values of shell options and positional parameters</w:t>
+        <w:t>- set or unset values of shell options and positional parameters</w:t>
       </w:r>
     </w:p>
     <w:p>
@@ -1206,17 +956,7 @@
           <w:szCs w:val="24"/>
           <w:lang w:val="en-US"/>
         </w:rPr>
-        <w:t xml:space="preserve"> </w:t>
-      </w:r>
-      <w:r>
-        <w:rPr>
-          <w:rFonts w:ascii="Times New Roman" w:hAnsi="Times New Roman" w:cs="Times New Roman"/>
-          <w:noProof/>
-          <w:sz w:val="24"/>
-          <w:szCs w:val="24"/>
-          <w:lang w:val="en-US"/>
-        </w:rPr>
-        <w:t>- print all or part of environment</w:t>
+        <w:t xml:space="preserve"> - print all or part of environment</w:t>
       </w:r>
       <w:r>
         <w:rPr>
@@ -1237,17 +977,7 @@
           <w:szCs w:val="24"/>
           <w:lang w:val="en-US"/>
         </w:rPr>
-        <w:t>- e</w:t>
-      </w:r>
-      <w:r>
-        <w:rPr>
-          <w:rFonts w:ascii="Times New Roman" w:hAnsi="Times New Roman" w:cs="Times New Roman"/>
-          <w:noProof/>
-          <w:sz w:val="24"/>
-          <w:szCs w:val="24"/>
-          <w:lang w:val="en-US"/>
-        </w:rPr>
-        <w:t>xecute commands from a file in the current shell</w:t>
+        <w:t>- execute commands from a file in the current shell</w:t>
       </w:r>
       <w:r>
         <w:rPr>
@@ -1268,17 +998,7 @@
           <w:szCs w:val="24"/>
           <w:lang w:val="en-US"/>
         </w:rPr>
-        <w:t xml:space="preserve"> - d</w:t>
-      </w:r>
-      <w:r>
-        <w:rPr>
-          <w:rFonts w:ascii="Times New Roman" w:hAnsi="Times New Roman" w:cs="Times New Roman"/>
-          <w:noProof/>
-          <w:sz w:val="24"/>
-          <w:szCs w:val="24"/>
-          <w:lang w:val="en-US"/>
-        </w:rPr>
-        <w:t>efine or display aliases</w:t>
+        <w:t xml:space="preserve"> - define or display aliases</w:t>
       </w:r>
       <w:r>
         <w:rPr>
@@ -1299,17 +1019,7 @@
           <w:szCs w:val="24"/>
           <w:lang w:val="en-US"/>
         </w:rPr>
-        <w:t xml:space="preserve"> </w:t>
-      </w:r>
-      <w:r>
-        <w:rPr>
-          <w:rFonts w:ascii="Times New Roman" w:hAnsi="Times New Roman" w:cs="Times New Roman"/>
-          <w:noProof/>
-          <w:sz w:val="24"/>
-          <w:szCs w:val="24"/>
-          <w:lang w:val="en-US"/>
-        </w:rPr>
-        <w:t>- print newline, word, and byte counts for each file</w:t>
+        <w:t xml:space="preserve"> - print newline, word, and byte counts for each file</w:t>
       </w:r>
       <w:r>
         <w:rPr>
@@ -1330,17 +1040,7 @@
           <w:szCs w:val="24"/>
           <w:lang w:val="en-US"/>
         </w:rPr>
-        <w:t xml:space="preserve"> </w:t>
-      </w:r>
-      <w:r>
-        <w:rPr>
-          <w:rFonts w:ascii="Times New Roman" w:hAnsi="Times New Roman" w:cs="Times New Roman"/>
-          <w:noProof/>
-          <w:sz w:val="24"/>
-          <w:szCs w:val="24"/>
-          <w:lang w:val="en-US"/>
-        </w:rPr>
-        <w:t>- report or omit repeated lines</w:t>
+        <w:t xml:space="preserve"> - report or omit repeated lines</w:t>
       </w:r>
       <w:r>
         <w:rPr>
@@ -1361,17 +1061,7 @@
           <w:szCs w:val="24"/>
           <w:lang w:val="en-US"/>
         </w:rPr>
-        <w:t xml:space="preserve"> </w:t>
-      </w:r>
-      <w:r>
-        <w:rPr>
-          <w:rFonts w:ascii="Times New Roman" w:hAnsi="Times New Roman" w:cs="Times New Roman"/>
-          <w:noProof/>
-          <w:sz w:val="24"/>
-          <w:szCs w:val="24"/>
-          <w:lang w:val="en-US"/>
-        </w:rPr>
-        <w:t>- sort lines of text files</w:t>
+        <w:t xml:space="preserve"> - sort lines of text files</w:t>
       </w:r>
       <w:r>
         <w:rPr>
@@ -1392,17 +1082,7 @@
           <w:szCs w:val="24"/>
           <w:lang w:val="en-US"/>
         </w:rPr>
-        <w:t>- c</w:t>
-      </w:r>
-      <w:r>
-        <w:rPr>
-          <w:rFonts w:ascii="Times New Roman" w:hAnsi="Times New Roman" w:cs="Times New Roman"/>
-          <w:noProof/>
-          <w:sz w:val="24"/>
-          <w:szCs w:val="24"/>
-          <w:lang w:val="en-US"/>
-        </w:rPr>
-        <w:t>ompare FILES line by line</w:t>
+        <w:t>- compare FILES line by line</w:t>
       </w:r>
     </w:p>
     <w:p>

</xml_diff>